<commit_message>
Update Description of data for ITHIM case study cities.docx
</commit_message>
<xml_diff>
--- a/project_mgmt/Description of data for ITHIM case study cities.docx
+++ b/project_mgmt/Description of data for ITHIM case study cities.docx
@@ -459,7 +459,23 @@
                 <w:sz w:val="12"/>
                 <w:szCs w:val="12"/>
               </w:rPr>
-              <w:t xml:space="preserve">EDGAR estimates of transport emission shares across the modes do not seem correct. It reports 4% of transport emissions from passenger cars. This is similar to Brazilian cities where we know </w:t>
+              <w:t xml:space="preserve">EDGAR estimates of transport emission shares across the modes do not seem correct. It reports 4% of transport emissions from passenger cars. This is </w:t>
+            </w:r>
+            <w:proofErr w:type="gramStart"/>
+            <w:r>
+              <w:rPr>
+                <w:sz w:val="12"/>
+                <w:szCs w:val="12"/>
+              </w:rPr>
+              <w:t>similar to</w:t>
+            </w:r>
+            <w:proofErr w:type="gramEnd"/>
+            <w:r>
+              <w:rPr>
+                <w:sz w:val="12"/>
+                <w:szCs w:val="12"/>
+              </w:rPr>
+              <w:t xml:space="preserve"> Brazilian cities where we know </w:t>
             </w:r>
             <w:r>
               <w:rPr>
@@ -473,7 +489,23 @@
                 <w:sz w:val="12"/>
                 <w:szCs w:val="12"/>
               </w:rPr>
-              <w:t xml:space="preserve"> used. But I checked Chile doesn’t have that.</w:t>
+              <w:t xml:space="preserve"> used. But I checked Chile </w:t>
+            </w:r>
+            <w:proofErr w:type="gramStart"/>
+            <w:r>
+              <w:rPr>
+                <w:sz w:val="12"/>
+                <w:szCs w:val="12"/>
+              </w:rPr>
+              <w:t>doesn’t</w:t>
+            </w:r>
+            <w:proofErr w:type="gramEnd"/>
+            <w:r>
+              <w:rPr>
+                <w:sz w:val="12"/>
+                <w:szCs w:val="12"/>
+              </w:rPr>
+              <w:t xml:space="preserve"> have that.</w:t>
             </w:r>
             <w:r>
               <w:rPr>
@@ -574,6 +606,7 @@
               </w:rPr>
               <w:t>\</w:t>
             </w:r>
+            <w:proofErr w:type="spellStart"/>
             <w:r>
               <w:rPr>
                 <w:sz w:val="12"/>
@@ -588,6 +621,7 @@
               </w:rPr>
               <w:t>.R</w:t>
             </w:r>
+            <w:proofErr w:type="spellEnd"/>
           </w:p>
         </w:tc>
       </w:tr>
@@ -664,7 +698,23 @@
                 <w:sz w:val="12"/>
                 <w:szCs w:val="12"/>
               </w:rPr>
-              <w:t xml:space="preserve">sed GBD-reported road death counts by victim type. In GBD, motor vehicle was a single category which was divided into cars, trucks and buses using their relative share from police data. GBD total deaths is about 1200, and police data is 1700 but has other land transport accidents about 400, therefore, it is possible GBD data may be reporting those (1700 minus 400), but we cannot be sure. For now used GBD reported number, as also </w:t>
+              <w:t xml:space="preserve">sed GBD-reported road death counts by victim type. In GBD, motor vehicle was a single category which was divided into cars, trucks and buses using their relative share from police data. GBD total deaths is about 1200, and police data is 1700 but has other land transport accidents about 400, therefore, it is possible GBD data may be reporting those (1700 minus 400), but we cannot be sure. For </w:t>
+            </w:r>
+            <w:proofErr w:type="gramStart"/>
+            <w:r>
+              <w:rPr>
+                <w:sz w:val="12"/>
+                <w:szCs w:val="12"/>
+              </w:rPr>
+              <w:t>now</w:t>
+            </w:r>
+            <w:proofErr w:type="gramEnd"/>
+            <w:r>
+              <w:rPr>
+                <w:sz w:val="12"/>
+                <w:szCs w:val="12"/>
+              </w:rPr>
+              <w:t xml:space="preserve"> used GBD reported number, as also </w:t>
             </w:r>
             <w:r>
               <w:rPr>
@@ -699,8 +749,17 @@
                 <w:sz w:val="12"/>
                 <w:szCs w:val="12"/>
               </w:rPr>
-              <w:t>ITHIM-R\data\local\mexico</w:t>
-            </w:r>
+              <w:t>ITHIM-R\data\local\</w:t>
+            </w:r>
+            <w:proofErr w:type="spellStart"/>
+            <w:r>
+              <w:rPr>
+                <w:sz w:val="12"/>
+                <w:szCs w:val="12"/>
+              </w:rPr>
+              <w:t>mexico</w:t>
+            </w:r>
+            <w:proofErr w:type="spellEnd"/>
             <w:r>
               <w:rPr>
                 <w:sz w:val="12"/>
@@ -708,12 +767,21 @@
               </w:rPr>
               <w:t>\</w:t>
             </w:r>
-            <w:r>
-              <w:rPr>
-                <w:sz w:val="12"/>
-                <w:szCs w:val="12"/>
-              </w:rPr>
-              <w:t>mexico city victim death counts estimation</w:t>
+            <w:proofErr w:type="spellStart"/>
+            <w:r>
+              <w:rPr>
+                <w:sz w:val="12"/>
+                <w:szCs w:val="12"/>
+              </w:rPr>
+              <w:t>mexico</w:t>
+            </w:r>
+            <w:proofErr w:type="spellEnd"/>
+            <w:r>
+              <w:rPr>
+                <w:sz w:val="12"/>
+                <w:szCs w:val="12"/>
+              </w:rPr>
+              <w:t xml:space="preserve"> city victim death counts estimation</w:t>
             </w:r>
             <w:r>
               <w:rPr>
@@ -904,7 +972,23 @@
                 <w:sz w:val="12"/>
                 <w:szCs w:val="12"/>
               </w:rPr>
-              <w:t>Two estimates in the Mexico city transport emission shares—one corrected and one using EDGAR</w:t>
+              <w:t xml:space="preserve">Two estimates in the </w:t>
+            </w:r>
+            <w:proofErr w:type="gramStart"/>
+            <w:r>
+              <w:rPr>
+                <w:sz w:val="12"/>
+                <w:szCs w:val="12"/>
+              </w:rPr>
+              <w:t>Mexico city</w:t>
+            </w:r>
+            <w:proofErr w:type="gramEnd"/>
+            <w:r>
+              <w:rPr>
+                <w:sz w:val="12"/>
+                <w:szCs w:val="12"/>
+              </w:rPr>
+              <w:t xml:space="preserve"> transport emission shares—one corrected and one using EDGAR</w:t>
             </w:r>
           </w:p>
           <w:p>
@@ -938,12 +1022,21 @@
             <w:r>
               <w:t xml:space="preserve"> </w:t>
             </w:r>
-            <w:r>
-              <w:rPr>
-                <w:sz w:val="12"/>
-                <w:szCs w:val="12"/>
-              </w:rPr>
-              <w:t>transport_emission_estimates_mexico_city</w:t>
+            <w:proofErr w:type="spellStart"/>
+            <w:r>
+              <w:rPr>
+                <w:sz w:val="12"/>
+                <w:szCs w:val="12"/>
+              </w:rPr>
+              <w:t>transport_emission_estimates_mexico_</w:t>
+            </w:r>
+            <w:proofErr w:type="gramStart"/>
+            <w:r>
+              <w:rPr>
+                <w:sz w:val="12"/>
+                <w:szCs w:val="12"/>
+              </w:rPr>
+              <w:t>city</w:t>
             </w:r>
             <w:r>
               <w:rPr>
@@ -952,6 +1045,8 @@
               </w:rPr>
               <w:t>.R</w:t>
             </w:r>
+            <w:proofErr w:type="spellEnd"/>
+            <w:proofErr w:type="gramEnd"/>
           </w:p>
         </w:tc>
       </w:tr>
@@ -1024,29 +1119,94 @@
                 <w:szCs w:val="12"/>
                 <w:highlight w:val="yellow"/>
               </w:rPr>
-              <w:t xml:space="preserve"> placeholder, using the same data as Mexico city</w:t>
-            </w:r>
-            <w:r>
-              <w:rPr>
-                <w:sz w:val="12"/>
-                <w:szCs w:val="12"/>
-              </w:rPr>
-              <w:t>(victim counts only)</w:t>
-            </w:r>
-          </w:p>
-          <w:p>
-            <w:pPr>
-              <w:rPr>
-                <w:sz w:val="12"/>
-                <w:szCs w:val="12"/>
-              </w:rPr>
-            </w:pPr>
-            <w:r>
-              <w:rPr>
-                <w:sz w:val="12"/>
-                <w:szCs w:val="12"/>
-              </w:rPr>
-              <w:t>Update on 12 aug 2020: Used 24 municipios data in Buenos Aires folder on V drive, and using 2017 year data of victim types, there are no striking vehicles. Unknown victim types assumed as pedestrians, and ‘vehicles’ assumed as cars.</w:t>
+              <w:t xml:space="preserve"> placeholder, using the same data as Mexico </w:t>
+            </w:r>
+            <w:proofErr w:type="gramStart"/>
+            <w:r>
+              <w:rPr>
+                <w:sz w:val="12"/>
+                <w:szCs w:val="12"/>
+                <w:highlight w:val="yellow"/>
+              </w:rPr>
+              <w:t>city</w:t>
+            </w:r>
+            <w:r>
+              <w:rPr>
+                <w:sz w:val="12"/>
+                <w:szCs w:val="12"/>
+              </w:rPr>
+              <w:t>(</w:t>
+            </w:r>
+            <w:proofErr w:type="gramEnd"/>
+            <w:r>
+              <w:rPr>
+                <w:sz w:val="12"/>
+                <w:szCs w:val="12"/>
+              </w:rPr>
+              <w:t>victim counts only)</w:t>
+            </w:r>
+          </w:p>
+          <w:p>
+            <w:pPr>
+              <w:rPr>
+                <w:sz w:val="12"/>
+                <w:szCs w:val="12"/>
+              </w:rPr>
+            </w:pPr>
+            <w:r>
+              <w:rPr>
+                <w:sz w:val="12"/>
+                <w:szCs w:val="12"/>
+              </w:rPr>
+              <w:t xml:space="preserve">Update on 12 </w:t>
+            </w:r>
+            <w:proofErr w:type="spellStart"/>
+            <w:r>
+              <w:rPr>
+                <w:sz w:val="12"/>
+                <w:szCs w:val="12"/>
+              </w:rPr>
+              <w:t>aug</w:t>
+            </w:r>
+            <w:proofErr w:type="spellEnd"/>
+            <w:r>
+              <w:rPr>
+                <w:sz w:val="12"/>
+                <w:szCs w:val="12"/>
+              </w:rPr>
+              <w:t xml:space="preserve"> 2020: Used 24 </w:t>
+            </w:r>
+            <w:proofErr w:type="spellStart"/>
+            <w:r>
+              <w:rPr>
+                <w:sz w:val="12"/>
+                <w:szCs w:val="12"/>
+              </w:rPr>
+              <w:t>municipios</w:t>
+            </w:r>
+            <w:proofErr w:type="spellEnd"/>
+            <w:r>
+              <w:rPr>
+                <w:sz w:val="12"/>
+                <w:szCs w:val="12"/>
+              </w:rPr>
+              <w:t xml:space="preserve"> data in Buenos Aires folder on V drive, and using </w:t>
+            </w:r>
+            <w:proofErr w:type="gramStart"/>
+            <w:r>
+              <w:rPr>
+                <w:sz w:val="12"/>
+                <w:szCs w:val="12"/>
+              </w:rPr>
+              <w:t>2017 year</w:t>
+            </w:r>
+            <w:proofErr w:type="gramEnd"/>
+            <w:r>
+              <w:rPr>
+                <w:sz w:val="12"/>
+                <w:szCs w:val="12"/>
+              </w:rPr>
+              <w:t xml:space="preserve"> data of victim types, there are no striking vehicles. Unknown victim types assumed as pedestrians, and ‘vehicles’ assumed as cars.</w:t>
             </w:r>
           </w:p>
           <w:p>
@@ -1345,7 +1505,23 @@
                 <w:sz w:val="12"/>
                 <w:szCs w:val="12"/>
               </w:rPr>
-              <w:t>, others (0.0022): updated 13 aug 2020</w:t>
+              <w:t xml:space="preserve">, others (0.0022): updated 13 </w:t>
+            </w:r>
+            <w:proofErr w:type="spellStart"/>
+            <w:r>
+              <w:rPr>
+                <w:sz w:val="12"/>
+                <w:szCs w:val="12"/>
+              </w:rPr>
+              <w:t>aug</w:t>
+            </w:r>
+            <w:proofErr w:type="spellEnd"/>
+            <w:r>
+              <w:rPr>
+                <w:sz w:val="12"/>
+                <w:szCs w:val="12"/>
+              </w:rPr>
+              <w:t xml:space="preserve"> 2020</w:t>
             </w:r>
           </w:p>
           <w:p>
@@ -1381,7 +1557,32 @@
                 <w:sz w:val="12"/>
                 <w:szCs w:val="12"/>
               </w:rPr>
-              <w:t>pm25_transport_emissions_edgar_buenos aires cape town</w:t>
+              <w:t xml:space="preserve">pm25_transport_emissions_edgar_buenos </w:t>
+            </w:r>
+            <w:proofErr w:type="spellStart"/>
+            <w:r>
+              <w:rPr>
+                <w:sz w:val="12"/>
+                <w:szCs w:val="12"/>
+              </w:rPr>
+              <w:t>aires</w:t>
+            </w:r>
+            <w:proofErr w:type="spellEnd"/>
+            <w:r>
+              <w:rPr>
+                <w:sz w:val="12"/>
+                <w:szCs w:val="12"/>
+              </w:rPr>
+              <w:t xml:space="preserve"> cape </w:t>
+            </w:r>
+            <w:proofErr w:type="spellStart"/>
+            <w:proofErr w:type="gramStart"/>
+            <w:r>
+              <w:rPr>
+                <w:sz w:val="12"/>
+                <w:szCs w:val="12"/>
+              </w:rPr>
+              <w:t>town</w:t>
             </w:r>
             <w:r>
               <w:rPr>
@@ -1390,6 +1591,8 @@
               </w:rPr>
               <w:t>.R</w:t>
             </w:r>
+            <w:proofErr w:type="spellEnd"/>
+            <w:proofErr w:type="gramEnd"/>
           </w:p>
         </w:tc>
       </w:tr>
@@ -1811,7 +2014,55 @@
                 <w:sz w:val="12"/>
                 <w:szCs w:val="12"/>
               </w:rPr>
-              <w:t xml:space="preserve">Used the emission inventory from EDGAR database, the emissions for cars and MTW for bangalore were calculated using the corresponding emissions from Delhi, and multiplying those with fraction of vehicle travelled in bangalore to that of Delhi. This fraction was calculated from the travel surveys of the two cities. Without this correction, Bangalore had much higher proportion of emissions from cars than from MTW, which compared to Delhi, did not make sense. </w:t>
+              <w:t xml:space="preserve">Used the emission inventory from EDGAR database, the emissions for cars and MTW for </w:t>
+            </w:r>
+            <w:proofErr w:type="spellStart"/>
+            <w:r>
+              <w:rPr>
+                <w:sz w:val="12"/>
+                <w:szCs w:val="12"/>
+              </w:rPr>
+              <w:t>bangalore</w:t>
+            </w:r>
+            <w:proofErr w:type="spellEnd"/>
+            <w:r>
+              <w:rPr>
+                <w:sz w:val="12"/>
+                <w:szCs w:val="12"/>
+              </w:rPr>
+              <w:t xml:space="preserve"> were calculated using the corresponding emissions from </w:t>
+            </w:r>
+            <w:proofErr w:type="gramStart"/>
+            <w:r>
+              <w:rPr>
+                <w:sz w:val="12"/>
+                <w:szCs w:val="12"/>
+              </w:rPr>
+              <w:t>Delhi, and</w:t>
+            </w:r>
+            <w:proofErr w:type="gramEnd"/>
+            <w:r>
+              <w:rPr>
+                <w:sz w:val="12"/>
+                <w:szCs w:val="12"/>
+              </w:rPr>
+              <w:t xml:space="preserve"> multiplying those with fraction of vehicle travelled in </w:t>
+            </w:r>
+            <w:proofErr w:type="spellStart"/>
+            <w:r>
+              <w:rPr>
+                <w:sz w:val="12"/>
+                <w:szCs w:val="12"/>
+              </w:rPr>
+              <w:t>bangalore</w:t>
+            </w:r>
+            <w:proofErr w:type="spellEnd"/>
+            <w:r>
+              <w:rPr>
+                <w:sz w:val="12"/>
+                <w:szCs w:val="12"/>
+              </w:rPr>
+              <w:t xml:space="preserve"> to that of Delhi. This fraction was calculated from the travel surveys of the two cities. Without this correction, Bangalore had much higher proportion of emissions from cars than from MTW, which compared to Delhi, did not make sense. </w:t>
             </w:r>
           </w:p>
           <w:p>
@@ -2145,7 +2396,15 @@
                 <w:sz w:val="12"/>
                 <w:szCs w:val="12"/>
               </w:rPr>
-              <w:t>Found an interesting paper: will need Me</w:t>
+              <w:t xml:space="preserve">Found an interesting paper: will need </w:t>
+            </w:r>
+            <w:proofErr w:type="spellStart"/>
+            <w:r>
+              <w:rPr>
+                <w:sz w:val="12"/>
+                <w:szCs w:val="12"/>
+              </w:rPr>
+              <w:t>Me</w:t>
             </w:r>
             <w:r>
               <w:rPr>
@@ -2159,7 +2418,15 @@
                 <w:sz w:val="12"/>
                 <w:szCs w:val="12"/>
               </w:rPr>
-              <w:t>len to chase some references cited in there</w:t>
+              <w:t>len</w:t>
+            </w:r>
+            <w:proofErr w:type="spellEnd"/>
+            <w:r>
+              <w:rPr>
+                <w:sz w:val="12"/>
+                <w:szCs w:val="12"/>
+              </w:rPr>
+              <w:t xml:space="preserve"> to chase some references cited in there</w:t>
             </w:r>
           </w:p>
           <w:p>
@@ -2444,7 +2711,31 @@
           <w:tcPr>
             <w:tcW w:w="2416" w:type="dxa"/>
           </w:tcPr>
-          <w:p/>
+          <w:p>
+            <w:r>
+              <w:rPr>
+                <w:sz w:val="12"/>
+                <w:szCs w:val="12"/>
+              </w:rPr>
+              <w:t xml:space="preserve">For </w:t>
+            </w:r>
+            <w:proofErr w:type="gramStart"/>
+            <w:r>
+              <w:rPr>
+                <w:sz w:val="12"/>
+                <w:szCs w:val="12"/>
+              </w:rPr>
+              <w:t>now</w:t>
+            </w:r>
+            <w:proofErr w:type="gramEnd"/>
+            <w:r>
+              <w:rPr>
+                <w:sz w:val="12"/>
+                <w:szCs w:val="12"/>
+              </w:rPr>
+              <w:t xml:space="preserve"> same as Sao Paulo</w:t>
+            </w:r>
+          </w:p>
         </w:tc>
         <w:tc>
           <w:tcPr>
@@ -2483,7 +2774,32 @@
                 <w:sz w:val="12"/>
                 <w:szCs w:val="12"/>
               </w:rPr>
-              <w:t>pm25_transport_emissions_edgar_buenos aires cape town</w:t>
+              <w:t xml:space="preserve">pm25_transport_emissions_edgar_buenos </w:t>
+            </w:r>
+            <w:proofErr w:type="spellStart"/>
+            <w:r>
+              <w:rPr>
+                <w:sz w:val="12"/>
+                <w:szCs w:val="12"/>
+              </w:rPr>
+              <w:t>aires</w:t>
+            </w:r>
+            <w:proofErr w:type="spellEnd"/>
+            <w:r>
+              <w:rPr>
+                <w:sz w:val="12"/>
+                <w:szCs w:val="12"/>
+              </w:rPr>
+              <w:t xml:space="preserve"> cape </w:t>
+            </w:r>
+            <w:proofErr w:type="spellStart"/>
+            <w:proofErr w:type="gramStart"/>
+            <w:r>
+              <w:rPr>
+                <w:sz w:val="12"/>
+                <w:szCs w:val="12"/>
+              </w:rPr>
+              <w:t>town</w:t>
             </w:r>
             <w:r>
               <w:rPr>
@@ -2492,6 +2808,8 @@
               </w:rPr>
               <w:t>.R</w:t>
             </w:r>
+            <w:proofErr w:type="spellEnd"/>
+            <w:proofErr w:type="gramEnd"/>
           </w:p>
         </w:tc>
       </w:tr>
@@ -2567,7 +2885,15 @@
         <w:spacing w:after="0"/>
       </w:pPr>
       <w:r>
-        <w:t>Monica sent EDGAR CO2 emissions data for transport modes for year 2012. Used the geocoordinates of 9 cities from the work that was done by Nelson’s group for Pm2.5 emissions. For two cities, Buenos Aires and Cape Town, created a shapefile of their city boundaries and allocated the geocoordinates for those</w:t>
+        <w:t xml:space="preserve">Monica sent EDGAR CO2 emissions data for transport modes for year 2012. Used the geocoordinates of 9 cities from the work that was done by Nelson’s group for Pm2.5 emissions. For two cities, Buenos </w:t>
+      </w:r>
+      <w:proofErr w:type="gramStart"/>
+      <w:r>
+        <w:t>Aires</w:t>
+      </w:r>
+      <w:proofErr w:type="gramEnd"/>
+      <w:r>
+        <w:t xml:space="preserve"> and Cape Town, created a shapefile of their city boundaries and allocated the geocoordinates for those</w:t>
       </w:r>
       <w:r>
         <w:t xml:space="preserve"> two cities. All calculations are in this R code: </w:t>
@@ -2579,10 +2905,18 @@
         <w:t>\</w:t>
       </w:r>
       <w:r>
-        <w:t xml:space="preserve"> co2_transport_mode_shares_ITHIM_cities</w:t>
-      </w:r>
-      <w:r>
-        <w:t xml:space="preserve">.R </w:t>
+        <w:t xml:space="preserve"> co2_transport_mode_shares_ITHIM_</w:t>
+      </w:r>
+      <w:proofErr w:type="gramStart"/>
+      <w:r>
+        <w:t>cities</w:t>
+      </w:r>
+      <w:r>
+        <w:t>.R</w:t>
+      </w:r>
+      <w:proofErr w:type="gramEnd"/>
+      <w:r>
+        <w:t xml:space="preserve"> </w:t>
       </w:r>
     </w:p>
     <w:p>
@@ -2590,7 +2924,15 @@
         <w:spacing w:after="0"/>
       </w:pPr>
       <w:r>
-        <w:t xml:space="preserve">Email from Monica Crippa: From: Monica.CRIPPA@ec.europa.eu &lt;Monica.CRIPPA@ec.europa.eu&gt; </w:t>
+        <w:t xml:space="preserve">Email from Monica </w:t>
+      </w:r>
+      <w:proofErr w:type="spellStart"/>
+      <w:r>
+        <w:t>Crippa</w:t>
+      </w:r>
+      <w:proofErr w:type="spellEnd"/>
+      <w:r>
+        <w:t xml:space="preserve">: From: Monica.CRIPPA@ec.europa.eu &lt;Monica.CRIPPA@ec.europa.eu&gt; </w:t>
       </w:r>
     </w:p>
     <w:p>
@@ -2662,8 +3004,13 @@
         <w:spacing w:after="0"/>
       </w:pPr>
       <w:r>
-        <w:t xml:space="preserve"> monica</w:t>
-      </w:r>
+        <w:t xml:space="preserve"> </w:t>
+      </w:r>
+      <w:proofErr w:type="spellStart"/>
+      <w:r>
+        <w:t>monica</w:t>
+      </w:r>
+      <w:proofErr w:type="spellEnd"/>
     </w:p>
     <w:p>
       <w:pPr>
@@ -2678,8 +3025,13 @@
         <w:spacing w:after="0"/>
       </w:pPr>
       <w:r>
-        <w:t>Monica Crippa</w:t>
-      </w:r>
+        <w:t xml:space="preserve">Monica </w:t>
+      </w:r>
+      <w:proofErr w:type="spellStart"/>
+      <w:r>
+        <w:t>Crippa</w:t>
+      </w:r>
+      <w:proofErr w:type="spellEnd"/>
     </w:p>
     <w:p>
       <w:pPr>

</xml_diff>